<commit_message>
SD Starten Kennistoets met Updates andere onderdelen
</commit_message>
<xml_diff>
--- a/Iteratie1/Opdracht3/UC-2 Starten van een kennistoets.docx
+++ b/Iteratie1/Opdracht3/UC-2 Starten van een kennistoets.docx
@@ -110,21 +110,12 @@
             <w:pPr>
               <w:spacing w:after="0pt" w:line="12pt" w:lineRule="auto"/>
             </w:pPr>
-            <w:proofErr w:type="spellStart"/>
             <w:r>
               <w:rPr>
                 <w:b/>
                 <w:bCs/>
               </w:rPr>
-              <w:t>Pimary</w:t>
-            </w:r>
-            <w:proofErr w:type="spellEnd"/>
-            <w:r>
-              <w:rPr>
-                <w:b/>
-                <w:bCs/>
-              </w:rPr>
-              <w:t xml:space="preserve"> Actor: </w:t>
+              <w:t xml:space="preserve">Pimary Actor: </w:t>
             </w:r>
             <w:r>
               <w:t>Docent</w:t>
@@ -397,25 +388,7 @@
                 <w:bCs/>
                 <w:lang w:val="en-US"/>
               </w:rPr>
-              <w:t xml:space="preserve">Main </w:t>
-            </w:r>
-            <w:proofErr w:type="spellStart"/>
-            <w:r>
-              <w:rPr>
-                <w:b/>
-                <w:bCs/>
-                <w:lang w:val="en-US"/>
-              </w:rPr>
-              <w:t>Succes</w:t>
-            </w:r>
-            <w:proofErr w:type="spellEnd"/>
-            <w:r>
-              <w:rPr>
-                <w:b/>
-                <w:bCs/>
-                <w:lang w:val="en-US"/>
-              </w:rPr>
-              <w:t xml:space="preserve"> Scenario</w:t>
+              <w:t>Main Succes Scenario</w:t>
             </w:r>
             <w:r>
               <w:rPr>
@@ -765,15 +738,7 @@
               <w:spacing w:after="0pt" w:line="12pt" w:lineRule="auto"/>
             </w:pPr>
             <w:r>
-              <w:t xml:space="preserve">Het systeem toont een overzicht met mogelijke </w:t>
-            </w:r>
-            <w:proofErr w:type="spellStart"/>
-            <w:r>
-              <w:t>toetslokalen</w:t>
-            </w:r>
-            <w:proofErr w:type="spellEnd"/>
-            <w:r>
-              <w:t xml:space="preserve">. </w:t>
+              <w:t xml:space="preserve">Het systeem toont een overzicht met mogelijke toetslokalen. </w:t>
             </w:r>
           </w:p>
         </w:tc>
@@ -885,7 +850,13 @@
               <w:spacing w:after="0pt" w:line="12pt" w:lineRule="auto"/>
             </w:pPr>
             <w:r>
-              <w:t>Het systeem maakt een uitvoering aan in het lokaal.</w:t>
+              <w:t xml:space="preserve">Het systeem </w:t>
+            </w:r>
+            <w:r>
+              <w:t>plaatst de kennistoets</w:t>
+            </w:r>
+            <w:r>
+              <w:t xml:space="preserve"> in het lokaal.</w:t>
             </w:r>
           </w:p>
         </w:tc>
@@ -1110,7 +1081,13 @@
               <w:spacing w:after="0pt" w:line="12pt" w:lineRule="auto"/>
             </w:pPr>
             <w:r>
-              <w:t>Het systeem start de toets in het lokaal.</w:t>
+              <w:t xml:space="preserve">Het systeem </w:t>
+            </w:r>
+            <w:r>
+              <w:t>opent het lokaal</w:t>
+            </w:r>
+            <w:r>
+              <w:t>.</w:t>
             </w:r>
           </w:p>
         </w:tc>
@@ -1122,7 +1099,7 @@
             <w:tcBorders>
               <w:top w:val="single" w:sz="4" w:space="0" w:color="auto"/>
               <w:start w:val="single" w:sz="12" w:space="0" w:color="000000"/>
-              <w:bottom w:val="single" w:sz="12" w:space="0" w:color="000000"/>
+              <w:bottom w:val="single" w:sz="4" w:space="0" w:color="auto"/>
               <w:end w:val="single" w:sz="4" w:space="0" w:color="000000"/>
             </w:tcBorders>
             <w:shd w:val="clear" w:color="auto" w:fill="auto"/>
@@ -1223,43 +1200,7 @@
                 <w:bCs/>
                 <w:lang w:val="en-US"/>
               </w:rPr>
-              <w:t>(</w:t>
-            </w:r>
-            <w:proofErr w:type="spellStart"/>
-            <w:r>
-              <w:rPr>
-                <w:b/>
-                <w:bCs/>
-                <w:lang w:val="en-US"/>
-              </w:rPr>
-              <w:t>Bij</w:t>
-            </w:r>
-            <w:proofErr w:type="spellEnd"/>
-            <w:r>
-              <w:rPr>
-                <w:b/>
-                <w:bCs/>
-                <w:lang w:val="en-US"/>
-              </w:rPr>
-              <w:t xml:space="preserve"> </w:t>
-            </w:r>
-            <w:proofErr w:type="spellStart"/>
-            <w:r>
-              <w:rPr>
-                <w:b/>
-                <w:bCs/>
-                <w:lang w:val="en-US"/>
-              </w:rPr>
-              <w:t>een</w:t>
-            </w:r>
-            <w:proofErr w:type="spellEnd"/>
-            <w:r>
-              <w:rPr>
-                <w:b/>
-                <w:bCs/>
-                <w:lang w:val="en-US"/>
-              </w:rPr>
-              <w:t xml:space="preserve"> premium account)</w:t>
+              <w:t>(Bij een premium account)</w:t>
             </w:r>
           </w:p>
           <w:p>
@@ -1301,7 +1242,10 @@
               <w:t>.</w:t>
             </w:r>
             <w:r>
-              <w:t xml:space="preserve"> Ga verder bij 4</w:t>
+              <w:t xml:space="preserve"> Ga verder bij </w:t>
+            </w:r>
+            <w:r>
+              <w:t>6.</w:t>
             </w:r>
           </w:p>
           <w:p>
@@ -1332,7 +1276,10 @@
               <w:spacing w:after="0pt" w:line="12pt" w:lineRule="auto"/>
             </w:pPr>
             <w:r>
-              <w:t>4.2A</w:t>
+              <w:t>4.2</w:t>
+            </w:r>
+            <w:r>
+              <w:t>B</w:t>
             </w:r>
             <w:r>
               <w:t>.</w:t>
@@ -1358,7 +1305,10 @@
               <w:spacing w:after="0pt" w:line="12pt" w:lineRule="auto"/>
             </w:pPr>
             <w:r>
-              <w:t>4.3A</w:t>
+              <w:t>4.3</w:t>
+            </w:r>
+            <w:r>
+              <w:t>B</w:t>
             </w:r>
             <w:r>
               <w:t>.</w:t>
@@ -1368,6 +1318,14 @@
             </w:r>
             <w:r>
               <w:t>Het systeem maakt een uitvoering in de lokalen.</w:t>
+            </w:r>
+          </w:p>
+          <w:p>
+            <w:pPr>
+              <w:spacing w:after="0pt" w:line="12pt" w:lineRule="auto"/>
+            </w:pPr>
+            <w:r>
+              <w:t>4.4. Ga verder bij 6.</w:t>
             </w:r>
           </w:p>
           <w:p>

</xml_diff>

<commit_message>
sequence diagramm starten kennistoets + aanpassingen
</commit_message>
<xml_diff>
--- a/Iteratie1/Opdracht3/UC-2 Starten van een kennistoets.docx
+++ b/Iteratie1/Opdracht3/UC-2 Starten van een kennistoets.docx
@@ -291,7 +291,7 @@
               <w:spacing w:after="0pt" w:line="12pt" w:lineRule="auto"/>
             </w:pPr>
             <w:r>
-              <w:t>Lokaalcode is aangemaakt.</w:t>
+              <w:t>Lokaal is geopend.</w:t>
             </w:r>
           </w:p>
           <w:p>
@@ -304,7 +304,7 @@
               <w:spacing w:after="0pt" w:line="12pt" w:lineRule="auto"/>
             </w:pPr>
             <w:r>
-              <w:t>Studenten zijn aangemeld.</w:t>
+              <w:t>Lokaalcode is aangemaakt.</w:t>
             </w:r>
           </w:p>
           <w:p>
@@ -317,7 +317,13 @@
               <w:spacing w:after="0pt" w:line="12pt" w:lineRule="auto"/>
             </w:pPr>
             <w:r>
-              <w:t>Kennistoets is gestart.</w:t>
+              <w:t xml:space="preserve">De studenten kunnen </w:t>
+            </w:r>
+            <w:r>
+              <w:t xml:space="preserve">zich </w:t>
+            </w:r>
+            <w:r>
+              <w:t>aanmelden.</w:t>
             </w:r>
           </w:p>
         </w:tc>
@@ -356,25 +362,7 @@
                 <w:bCs/>
                 <w:lang w:val="en-US"/>
               </w:rPr>
-              <w:t xml:space="preserve">Main </w:t>
-            </w:r>
-            <w:proofErr w:type="spellStart"/>
-            <w:r>
-              <w:rPr>
-                <w:b/>
-                <w:bCs/>
-                <w:lang w:val="en-US"/>
-              </w:rPr>
-              <w:t>Succes</w:t>
-            </w:r>
-            <w:proofErr w:type="spellEnd"/>
-            <w:r>
-              <w:rPr>
-                <w:b/>
-                <w:bCs/>
-                <w:lang w:val="en-US"/>
-              </w:rPr>
-              <w:t xml:space="preserve"> Scenario</w:t>
+              <w:t>Main Succes Scenario</w:t>
             </w:r>
             <w:r>
               <w:rPr>
@@ -1156,189 +1144,8 @@
       <w:tr>
         <w:tc>
           <w:tcPr>
-            <w:tcW w:w="224.90pt" w:type="dxa"/>
-            <w:tcBorders>
-              <w:top w:val="single" w:sz="4" w:space="0" w:color="auto"/>
-              <w:start w:val="single" w:sz="12" w:space="0" w:color="000000"/>
-              <w:bottom w:val="single" w:sz="4" w:space="0" w:color="auto"/>
-              <w:end w:val="single" w:sz="4" w:space="0" w:color="000000"/>
-            </w:tcBorders>
-            <w:shd w:val="clear" w:color="auto" w:fill="auto"/>
-            <w:tcMar>
-              <w:top w:w="0pt" w:type="dxa"/>
-              <w:start w:w="5.40pt" w:type="dxa"/>
-              <w:bottom w:w="0pt" w:type="dxa"/>
-              <w:end w:w="5.40pt" w:type="dxa"/>
-            </w:tcMar>
-          </w:tcPr>
-          <w:p>
-            <w:pPr>
-              <w:spacing w:after="0pt" w:line="12pt" w:lineRule="auto"/>
-            </w:pPr>
-            <w:r>
-              <w:t>Wacht tot alle studenten aangemeld zijn.</w:t>
-            </w:r>
-          </w:p>
-        </w:tc>
-        <w:tc>
-          <w:tcPr>
-            <w:tcW w:w="224.90pt" w:type="dxa"/>
-            <w:tcBorders>
-              <w:top w:val="single" w:sz="4" w:space="0" w:color="000000"/>
-              <w:start w:val="single" w:sz="4" w:space="0" w:color="000000"/>
-              <w:bottom w:val="single" w:sz="4" w:space="0" w:color="000000"/>
-              <w:end w:val="single" w:sz="12" w:space="0" w:color="000000"/>
-            </w:tcBorders>
-            <w:shd w:val="clear" w:color="auto" w:fill="auto"/>
-            <w:tcMar>
-              <w:top w:w="0pt" w:type="dxa"/>
-              <w:start w:w="5.40pt" w:type="dxa"/>
-              <w:bottom w:w="0pt" w:type="dxa"/>
-              <w:end w:w="5.40pt" w:type="dxa"/>
-            </w:tcMar>
-          </w:tcPr>
-          <w:p>
-            <w:pPr>
-              <w:spacing w:after="0pt" w:line="12pt" w:lineRule="auto"/>
-            </w:pPr>
-          </w:p>
-        </w:tc>
-      </w:tr>
-      <w:tr>
-        <w:tc>
-          <w:tcPr>
-            <w:tcW w:w="224.90pt" w:type="dxa"/>
-            <w:tcBorders>
-              <w:top w:val="single" w:sz="4" w:space="0" w:color="auto"/>
-              <w:start w:val="single" w:sz="12" w:space="0" w:color="000000"/>
-              <w:bottom w:val="single" w:sz="4" w:space="0" w:color="auto"/>
-              <w:end w:val="single" w:sz="4" w:space="0" w:color="000000"/>
-            </w:tcBorders>
-            <w:shd w:val="clear" w:color="auto" w:fill="auto"/>
-            <w:tcMar>
-              <w:top w:w="0pt" w:type="dxa"/>
-              <w:start w:w="5.40pt" w:type="dxa"/>
-              <w:bottom w:w="0pt" w:type="dxa"/>
-              <w:end w:w="5.40pt" w:type="dxa"/>
-            </w:tcMar>
-          </w:tcPr>
-          <w:p>
-            <w:pPr>
-              <w:pStyle w:val="ListParagraph"/>
-              <w:numPr>
-                <w:ilvl w:val="0"/>
-                <w:numId w:val="1"/>
-              </w:numPr>
-              <w:spacing w:after="0pt" w:line="12pt" w:lineRule="auto"/>
-            </w:pPr>
-            <w:r>
-              <w:t>De docent kiest om de toets te starten.</w:t>
-            </w:r>
-          </w:p>
-        </w:tc>
-        <w:tc>
-          <w:tcPr>
-            <w:tcW w:w="224.90pt" w:type="dxa"/>
-            <w:tcBorders>
-              <w:top w:val="single" w:sz="4" w:space="0" w:color="000000"/>
-              <w:start w:val="single" w:sz="4" w:space="0" w:color="000000"/>
-              <w:bottom w:val="single" w:sz="4" w:space="0" w:color="000000"/>
-              <w:end w:val="single" w:sz="12" w:space="0" w:color="000000"/>
-            </w:tcBorders>
-            <w:shd w:val="clear" w:color="auto" w:fill="auto"/>
-            <w:tcMar>
-              <w:top w:w="0pt" w:type="dxa"/>
-              <w:start w:w="5.40pt" w:type="dxa"/>
-              <w:bottom w:w="0pt" w:type="dxa"/>
-              <w:end w:w="5.40pt" w:type="dxa"/>
-            </w:tcMar>
-          </w:tcPr>
-          <w:p>
-            <w:pPr>
-              <w:spacing w:after="0pt" w:line="12pt" w:lineRule="auto"/>
-              <w:ind w:start="18pt"/>
-            </w:pPr>
-          </w:p>
-        </w:tc>
-      </w:tr>
-      <w:tr>
-        <w:tc>
-          <w:tcPr>
-            <w:tcW w:w="224.90pt" w:type="dxa"/>
-            <w:tcBorders>
-              <w:top w:val="single" w:sz="4" w:space="0" w:color="auto"/>
-              <w:start w:val="single" w:sz="12" w:space="0" w:color="000000"/>
-              <w:bottom w:val="single" w:sz="12" w:space="0" w:color="auto"/>
-              <w:end w:val="single" w:sz="4" w:space="0" w:color="000000"/>
-            </w:tcBorders>
-            <w:shd w:val="clear" w:color="auto" w:fill="auto"/>
-            <w:tcMar>
-              <w:top w:w="0pt" w:type="dxa"/>
-              <w:start w:w="5.40pt" w:type="dxa"/>
-              <w:bottom w:w="0pt" w:type="dxa"/>
-              <w:end w:w="5.40pt" w:type="dxa"/>
-            </w:tcMar>
-          </w:tcPr>
-          <w:p>
-            <w:pPr>
-              <w:spacing w:after="0pt" w:line="12pt" w:lineRule="auto"/>
-            </w:pPr>
-          </w:p>
-        </w:tc>
-        <w:tc>
-          <w:tcPr>
-            <w:tcW w:w="224.90pt" w:type="dxa"/>
-            <w:tcBorders>
-              <w:top w:val="single" w:sz="4" w:space="0" w:color="000000"/>
-              <w:start w:val="single" w:sz="4" w:space="0" w:color="000000"/>
-              <w:bottom w:val="single" w:sz="12" w:space="0" w:color="auto"/>
-              <w:end w:val="single" w:sz="12" w:space="0" w:color="000000"/>
-            </w:tcBorders>
-            <w:shd w:val="clear" w:color="auto" w:fill="auto"/>
-            <w:tcMar>
-              <w:top w:w="0pt" w:type="dxa"/>
-              <w:start w:w="5.40pt" w:type="dxa"/>
-              <w:bottom w:w="0pt" w:type="dxa"/>
-              <w:end w:w="5.40pt" w:type="dxa"/>
-            </w:tcMar>
-          </w:tcPr>
-          <w:p>
-            <w:pPr>
-              <w:pStyle w:val="ListParagraph"/>
-              <w:numPr>
-                <w:ilvl w:val="0"/>
-                <w:numId w:val="1"/>
-              </w:numPr>
-              <w:spacing w:after="0pt" w:line="12pt" w:lineRule="auto"/>
-            </w:pPr>
-            <w:r>
-              <w:t>Het systeem start de toets.</w:t>
-            </w:r>
-          </w:p>
-        </w:tc>
-      </w:tr>
-    </w:tbl>
-    <w:p>
-      <w:r>
-        <w:br w:type="page"/>
-      </w:r>
-    </w:p>
-    <w:tbl>
-      <w:tblPr>
-        <w:tblW w:w="449.80pt" w:type="dxa"/>
-        <w:tblCellMar>
-          <w:start w:w="0.50pt" w:type="dxa"/>
-          <w:end w:w="0.50pt" w:type="dxa"/>
-        </w:tblCellMar>
-        <w:tblLook w:firstRow="0" w:lastRow="0" w:firstColumn="0" w:lastColumn="0" w:noHBand="0" w:noVBand="0"/>
-      </w:tblPr>
-      <w:tblGrid>
-        <w:gridCol w:w="8996"/>
-      </w:tblGrid>
-      <w:tr>
-        <w:tc>
-          <w:tcPr>
             <w:tcW w:w="449.80pt" w:type="dxa"/>
+            <w:gridSpan w:val="2"/>
             <w:tcBorders>
               <w:top w:val="single" w:sz="12" w:space="0" w:color="000000"/>
               <w:start w:val="single" w:sz="12" w:space="0" w:color="000000"/>
@@ -1367,7 +1174,6 @@
                 <w:b/>
                 <w:bCs/>
               </w:rPr>
-              <w:lastRenderedPageBreak/>
               <w:t>Alternative</w:t>
             </w:r>
             <w:proofErr w:type="spellEnd"/>

</xml_diff>